<commit_message>
Visualization of the tree task
</commit_message>
<xml_diff>
--- a/Отчёт АиСД.docx
+++ b/Отчёт АиСД.docx
@@ -145,7 +145,6 @@
           <w:szCs w:val="28"/>
         </w:rPr>
       </w:pPr>
-      <w:proofErr w:type="spellStart"/>
       <w:r>
         <w:rPr>
           <w:rFonts w:ascii="Times New Roman" w:hAnsi="Times New Roman" w:cs="Times New Roman"/>
@@ -153,17 +152,7 @@
           <w:sz w:val="28"/>
           <w:szCs w:val="28"/>
         </w:rPr>
-        <w:t>Згирская</w:t>
-      </w:r>
-      <w:proofErr w:type="spellEnd"/>
-      <w:r>
-        <w:rPr>
-          <w:rFonts w:ascii="Times New Roman" w:hAnsi="Times New Roman" w:cs="Times New Roman"/>
-          <w:b/>
-          <w:sz w:val="28"/>
-          <w:szCs w:val="28"/>
-        </w:rPr>
-        <w:t xml:space="preserve"> Дарья</w:t>
+        <w:t>Згирская Дарья</w:t>
       </w:r>
     </w:p>
     <w:p>
@@ -940,13 +929,13 @@
         <w:tblLook w:val="04A0" w:firstRow="1" w:lastRow="0" w:firstColumn="1" w:lastColumn="0" w:noHBand="0" w:noVBand="1"/>
       </w:tblPr>
       <w:tblGrid>
-        <w:gridCol w:w="4672"/>
-        <w:gridCol w:w="4673"/>
+        <w:gridCol w:w="4815"/>
+        <w:gridCol w:w="4530"/>
       </w:tblGrid>
       <w:tr>
         <w:tc>
           <w:tcPr>
-            <w:tcW w:w="4672" w:type="dxa"/>
+            <w:tcW w:w="4815" w:type="dxa"/>
           </w:tcPr>
           <w:p>
             <w:pPr>
@@ -971,7 +960,7 @@
         </w:tc>
         <w:tc>
           <w:tcPr>
-            <w:tcW w:w="4673" w:type="dxa"/>
+            <w:tcW w:w="4530" w:type="dxa"/>
           </w:tcPr>
           <w:p>
             <w:pPr>
@@ -1001,23 +990,107 @@
         </w:trPr>
         <w:tc>
           <w:tcPr>
-            <w:tcW w:w="4672" w:type="dxa"/>
+            <w:tcW w:w="4815" w:type="dxa"/>
           </w:tcPr>
           <w:p>
             <w:pPr>
               <w:jc w:val="both"/>
               <w:rPr>
                 <w:rFonts w:ascii="Times New Roman" w:hAnsi="Times New Roman" w:cs="Times New Roman"/>
-                <w:i/>
                 <w:sz w:val="28"/>
                 <w:szCs w:val="28"/>
               </w:rPr>
             </w:pPr>
+            <w:r>
+              <w:rPr>
+                <w:rFonts w:ascii="Times New Roman" w:hAnsi="Times New Roman" w:cs="Times New Roman"/>
+                <w:sz w:val="28"/>
+                <w:szCs w:val="28"/>
+              </w:rPr>
+              <w:t>Описание бинарного дерева: строка за строкой в формате:</w:t>
+            </w:r>
+          </w:p>
+          <w:p>
+            <w:pPr>
+              <w:jc w:val="center"/>
+              <w:rPr>
+                <w:rFonts w:ascii="Times New Roman" w:hAnsi="Times New Roman" w:cs="Times New Roman"/>
+                <w:sz w:val="24"/>
+                <w:szCs w:val="28"/>
+              </w:rPr>
+            </w:pPr>
+            <w:r>
+              <w:rPr>
+                <w:rFonts w:ascii="Times New Roman" w:hAnsi="Times New Roman" w:cs="Times New Roman"/>
+                <w:sz w:val="24"/>
+                <w:szCs w:val="28"/>
+              </w:rPr>
+              <w:t>«</w:t>
+            </w:r>
+            <w:r>
+              <w:rPr>
+                <w:rFonts w:ascii="Times New Roman" w:hAnsi="Times New Roman" w:cs="Times New Roman"/>
+                <w:sz w:val="24"/>
+                <w:szCs w:val="28"/>
+              </w:rPr>
+              <w:t>левый_потомок корень правый_потомок</w:t>
+            </w:r>
+            <w:r>
+              <w:rPr>
+                <w:rFonts w:ascii="Times New Roman" w:hAnsi="Times New Roman" w:cs="Times New Roman"/>
+                <w:sz w:val="24"/>
+                <w:szCs w:val="28"/>
+              </w:rPr>
+              <w:t>».</w:t>
+            </w:r>
+          </w:p>
+          <w:p>
+            <w:pPr>
+              <w:jc w:val="both"/>
+              <w:rPr>
+                <w:rFonts w:ascii="Times New Roman" w:hAnsi="Times New Roman" w:cs="Times New Roman"/>
+                <w:sz w:val="28"/>
+                <w:szCs w:val="28"/>
+              </w:rPr>
+            </w:pPr>
+            <w:r>
+              <w:rPr>
+                <w:rFonts w:ascii="Times New Roman" w:hAnsi="Times New Roman" w:cs="Times New Roman"/>
+                <w:sz w:val="28"/>
+                <w:szCs w:val="28"/>
+              </w:rPr>
+              <w:t>Каждый элемент целое число или</w:t>
+            </w:r>
+            <w:r>
+              <w:rPr>
+                <w:rFonts w:ascii="Times New Roman" w:hAnsi="Times New Roman" w:cs="Times New Roman"/>
+                <w:sz w:val="28"/>
+                <w:szCs w:val="28"/>
+              </w:rPr>
+              <w:t xml:space="preserve"> </w:t>
+            </w:r>
+            <w:r>
+              <w:rPr>
+                <w:rFonts w:ascii="Times New Roman" w:hAnsi="Times New Roman" w:cs="Times New Roman"/>
+                <w:sz w:val="28"/>
+                <w:szCs w:val="28"/>
+                <w:lang w:val="en-US"/>
+              </w:rPr>
+              <w:t>None</w:t>
+            </w:r>
+            <w:r>
+              <w:rPr>
+                <w:rFonts w:ascii="Times New Roman" w:hAnsi="Times New Roman" w:cs="Times New Roman"/>
+                <w:sz w:val="28"/>
+                <w:szCs w:val="28"/>
+              </w:rPr>
+              <w:t>.</w:t>
+            </w:r>
           </w:p>
         </w:tc>
         <w:tc>
           <w:tcPr>
-            <w:tcW w:w="4673" w:type="dxa"/>
+            <w:tcW w:w="4530" w:type="dxa"/>
           </w:tcPr>
           <w:p>
             <w:pPr>
@@ -1037,7 +1110,7 @@
                 <w:szCs w:val="28"/>
                 <w:lang w:eastAsia="ru-RU"/>
               </w:rPr>
-              <w:t>Список целых чисел — результат прямого (левого) обхода дерева после удаления средней по значению вершины, у которой разность числа потомков в левом и правом поддереве равна 1. Если таких в</w:t>
+              <w:t>Список целых чисел –</w:t>
             </w:r>
             <w:r>
               <w:rPr>
@@ -1047,7 +1120,7 @@
                 <w:szCs w:val="28"/>
                 <w:lang w:eastAsia="ru-RU"/>
               </w:rPr>
-              <w:t xml:space="preserve">ершин нет, выводится сообщение: </w:t>
+              <w:t xml:space="preserve"> результат прямого (левого) обхода дерева после удаления средней по значению вершины, у которой разность числа потомков в левом и правом поддереве равна 1. Если таких в</w:t>
             </w:r>
             <w:r>
               <w:rPr>
@@ -1057,7 +1130,7 @@
                 <w:szCs w:val="28"/>
                 <w:lang w:eastAsia="ru-RU"/>
               </w:rPr>
-              <w:t>“Нет</w:t>
+              <w:t xml:space="preserve">ершин нет, выводится сообщение: </w:t>
             </w:r>
             <w:r>
               <w:rPr>
@@ -1067,7 +1140,7 @@
                 <w:szCs w:val="28"/>
                 <w:lang w:eastAsia="ru-RU"/>
               </w:rPr>
-              <w:t xml:space="preserve"> подходящих вершин для удаления</w:t>
+              <w:t>“Нет</w:t>
             </w:r>
             <w:r>
               <w:rPr>
@@ -1077,7 +1150,7 @@
                 <w:szCs w:val="28"/>
                 <w:lang w:eastAsia="ru-RU"/>
               </w:rPr>
-              <w:t>”</w:t>
+              <w:t xml:space="preserve"> подходящих вершин для удаления</w:t>
             </w:r>
             <w:r>
               <w:rPr>
@@ -1087,7 +1160,7 @@
                 <w:szCs w:val="28"/>
                 <w:lang w:eastAsia="ru-RU"/>
               </w:rPr>
-              <w:t>,</w:t>
+              <w:t>”</w:t>
             </w:r>
             <w:r>
               <w:rPr>
@@ -1097,7 +1170,7 @@
                 <w:szCs w:val="28"/>
                 <w:lang w:eastAsia="ru-RU"/>
               </w:rPr>
-              <w:t xml:space="preserve"> </w:t>
+              <w:t>,</w:t>
             </w:r>
             <w:r>
               <w:rPr>
@@ -1107,10 +1180,18 @@
                 <w:szCs w:val="28"/>
                 <w:lang w:eastAsia="ru-RU"/>
               </w:rPr>
+              <w:t xml:space="preserve"> </w:t>
+            </w:r>
+            <w:r>
+              <w:rPr>
+                <w:rFonts w:ascii="Times New Roman" w:eastAsia="Times New Roman" w:hAnsi="Times New Roman" w:cs="Times New Roman"/>
+                <w:color w:val="000000"/>
+                <w:sz w:val="28"/>
+                <w:szCs w:val="28"/>
+                <w:lang w:eastAsia="ru-RU"/>
+              </w:rPr>
               <w:t xml:space="preserve">а затем – </w:t>
             </w:r>
-            <w:bookmarkStart w:id="1" w:name="_GoBack"/>
-            <w:bookmarkEnd w:id="1"/>
             <w:r>
               <w:rPr>
                 <w:rFonts w:ascii="Times New Roman" w:eastAsia="Times New Roman" w:hAnsi="Times New Roman" w:cs="Times New Roman"/>
@@ -1150,6 +1231,8 @@
         </w:rPr>
         <w:br w:type="page"/>
       </w:r>
+      <w:bookmarkStart w:id="1" w:name="_GoBack"/>
+      <w:bookmarkEnd w:id="1"/>
     </w:p>
     <w:p>
       <w:pPr>
@@ -20224,6 +20307,7 @@
           <w:rFonts w:ascii="Courier New" w:hAnsi="Courier New" w:cs="Courier New"/>
           <w:sz w:val="24"/>
           <w:szCs w:val="24"/>
+          <w:lang w:val="en-US"/>
         </w:rPr>
       </w:pPr>
       <w:r>
@@ -20235,6 +20319,7 @@
         </w:rPr>
         <w:t xml:space="preserve">        </w:t>
       </w:r>
+      <w:proofErr w:type="spellStart"/>
       <w:proofErr w:type="gramStart"/>
       <w:r>
         <w:rPr>
@@ -20250,6 +20335,7 @@
           <w:rFonts w:ascii="Courier New" w:hAnsi="Courier New" w:cs="Courier New"/>
           <w:sz w:val="24"/>
           <w:szCs w:val="24"/>
+          <w:lang w:val="en-US"/>
         </w:rPr>
         <w:t>.</w:t>
       </w:r>
@@ -20262,11 +20348,13 @@
         </w:rPr>
         <w:t>append</w:t>
       </w:r>
+      <w:proofErr w:type="spellEnd"/>
       <w:r>
         <w:rPr>
           <w:rFonts w:ascii="Courier New" w:hAnsi="Courier New" w:cs="Courier New"/>
           <w:sz w:val="24"/>
           <w:szCs w:val="24"/>
+          <w:lang w:val="en-US"/>
         </w:rPr>
         <w:t>(</w:t>
       </w:r>
@@ -20287,6 +20375,7 @@
           <w:rFonts w:ascii="Courier New" w:hAnsi="Courier New" w:cs="Courier New"/>
           <w:sz w:val="24"/>
           <w:szCs w:val="24"/>
+          <w:lang w:val="en-US"/>
         </w:rPr>
         <w:t>[</w:t>
       </w:r>
@@ -20304,6 +20393,7 @@
           <w:rFonts w:ascii="Courier New" w:hAnsi="Courier New" w:cs="Courier New"/>
           <w:sz w:val="24"/>
           <w:szCs w:val="24"/>
+          <w:lang w:val="en-US"/>
         </w:rPr>
         <w:t>])</w:t>
       </w:r>
@@ -20317,6 +20407,7 @@
           <w:rFonts w:ascii="Courier New" w:hAnsi="Courier New" w:cs="Courier New"/>
           <w:sz w:val="24"/>
           <w:szCs w:val="24"/>
+          <w:lang w:val="en-US"/>
         </w:rPr>
       </w:pPr>
     </w:p>
@@ -20329,6 +20420,7 @@
           <w:rFonts w:ascii="Courier New" w:hAnsi="Courier New" w:cs="Courier New"/>
           <w:sz w:val="24"/>
           <w:szCs w:val="24"/>
+          <w:lang w:val="en-US"/>
         </w:rPr>
       </w:pPr>
       <w:r>
@@ -20336,6 +20428,7 @@
           <w:rFonts w:ascii="Courier New" w:hAnsi="Courier New" w:cs="Courier New"/>
           <w:sz w:val="24"/>
           <w:szCs w:val="24"/>
+          <w:lang w:val="en-US"/>
         </w:rPr>
         <w:t xml:space="preserve">    </w:t>
       </w:r>
@@ -20355,6 +20448,7 @@
           <w:rFonts w:ascii="Courier New" w:hAnsi="Courier New" w:cs="Courier New"/>
           <w:sz w:val="24"/>
           <w:szCs w:val="24"/>
+          <w:lang w:val="en-US"/>
         </w:rPr>
         <w:t xml:space="preserve"> </w:t>
       </w:r>
@@ -20377,6 +20471,7 @@
           <w:rFonts w:ascii="Times New Roman" w:hAnsi="Times New Roman" w:cs="Times New Roman"/>
           <w:sz w:val="24"/>
           <w:szCs w:val="24"/>
+          <w:lang w:val="en-US"/>
         </w:rPr>
       </w:pPr>
     </w:p>
@@ -28586,7 +28681,6 @@
           <w:rFonts w:ascii="Times New Roman" w:eastAsia="SimSun" w:hAnsi="Times New Roman" w:cs="Times New Roman"/>
           <w:sz w:val="28"/>
           <w:szCs w:val="28"/>
-          <w:lang w:val="en-US"/>
         </w:rPr>
       </w:pPr>
       <w:r>
@@ -28754,200 +28848,6 @@
           <w:szCs w:val="28"/>
         </w:rPr>
         <w:t xml:space="preserve"> </w:t>
-      </w:r>
-      <m:oMath>
-        <m:r>
-          <m:rPr>
-            <m:sty m:val="b"/>
-          </m:rPr>
-          <w:rPr>
-            <w:rFonts w:ascii="Cambria Math" w:eastAsia="Calibri" w:hAnsi="Cambria Math" w:cs="Times New Roman"/>
-            <w:sz w:val="28"/>
-            <w:szCs w:val="28"/>
-          </w:rPr>
-          <m:t>O</m:t>
-        </m:r>
-        <m:d>
-          <m:dPr>
-            <m:ctrlPr>
-              <w:rPr>
-                <w:rFonts w:ascii="Cambria Math" w:eastAsia="Calibri" w:hAnsi="Cambria Math" w:cs="Times New Roman"/>
-                <w:b/>
-                <w:bCs/>
-                <w:sz w:val="28"/>
-                <w:szCs w:val="28"/>
-              </w:rPr>
-            </m:ctrlPr>
-          </m:dPr>
-          <m:e>
-            <m:sSup>
-              <m:sSupPr>
-                <m:ctrlPr>
-                  <w:rPr>
-                    <w:rFonts w:ascii="Cambria Math" w:eastAsia="Calibri" w:hAnsi="Cambria Math" w:cs="Times New Roman"/>
-                    <w:b/>
-                    <w:bCs/>
-                    <w:sz w:val="28"/>
-                    <w:szCs w:val="28"/>
-                  </w:rPr>
-                </m:ctrlPr>
-              </m:sSupPr>
-              <m:e>
-                <m:r>
-                  <m:rPr>
-                    <m:sty m:val="b"/>
-                  </m:rPr>
-                  <w:rPr>
-                    <w:rFonts w:ascii="Cambria Math" w:eastAsia="Calibri" w:hAnsi="Cambria Math" w:cs="Times New Roman"/>
-                    <w:sz w:val="28"/>
-                    <w:szCs w:val="28"/>
-                  </w:rPr>
-                  <m:t>n</m:t>
-                </m:r>
-              </m:e>
-              <m:sup>
-                <m:r>
-                  <m:rPr>
-                    <m:sty m:val="b"/>
-                  </m:rPr>
-                  <w:rPr>
-                    <w:rFonts w:ascii="Cambria Math" w:eastAsia="Calibri" w:hAnsi="Cambria Math" w:cs="Times New Roman"/>
-                    <w:sz w:val="28"/>
-                    <w:szCs w:val="28"/>
-                  </w:rPr>
-                  <m:t>2</m:t>
-                </m:r>
-              </m:sup>
-            </m:sSup>
-          </m:e>
-        </m:d>
-        <m:r>
-          <m:rPr>
-            <m:sty m:val="b"/>
-          </m:rPr>
-          <w:rPr>
-            <w:rFonts w:ascii="Cambria Math" w:eastAsia="Calibri" w:hAnsi="Cambria Math" w:cs="Times New Roman"/>
-            <w:sz w:val="28"/>
-            <w:szCs w:val="28"/>
-            <w:lang w:val="en-US"/>
-          </w:rPr>
-          <m:t>.</m:t>
-        </m:r>
-      </m:oMath>
-    </w:p>
-    <w:p>
-      <w:pPr>
-        <w:spacing w:after="0" w:line="240" w:lineRule="auto"/>
-        <w:jc w:val="both"/>
-        <w:rPr>
-          <w:rFonts w:ascii="Times New Roman" w:eastAsia="SimSun" w:hAnsi="Times New Roman" w:cs="Times New Roman"/>
-          <w:sz w:val="28"/>
-          <w:szCs w:val="28"/>
-        </w:rPr>
-      </w:pPr>
-      <w:r>
-        <w:rPr>
-          <w:rFonts w:ascii="Times New Roman" w:eastAsia="SimSun" w:hAnsi="Times New Roman" w:cs="Times New Roman"/>
-          <w:b/>
-          <w:sz w:val="28"/>
-          <w:szCs w:val="28"/>
-        </w:rPr>
-        <w:lastRenderedPageBreak/>
-        <w:tab/>
-      </w:r>
-      <w:r>
-        <w:rPr>
-          <w:rFonts w:ascii="Times New Roman" w:eastAsia="SimSun" w:hAnsi="Times New Roman" w:cs="Times New Roman"/>
-          <w:b/>
-          <w:sz w:val="28"/>
-          <w:szCs w:val="28"/>
-        </w:rPr>
-        <w:t>Дополнительная память (1 реализация):</w:t>
-      </w:r>
-      <w:r>
-        <w:rPr>
-          <w:rFonts w:ascii="Times New Roman" w:eastAsia="SimSun" w:hAnsi="Times New Roman" w:cs="Times New Roman"/>
-          <w:sz w:val="28"/>
-          <w:szCs w:val="28"/>
-        </w:rPr>
-        <w:t xml:space="preserve"> </w:t>
-      </w:r>
-      <w:r>
-        <w:rPr>
-          <w:rFonts w:ascii="Times New Roman" w:eastAsia="SimSun" w:hAnsi="Times New Roman" w:cs="Times New Roman"/>
-          <w:bCs/>
-          <w:sz w:val="28"/>
-          <w:szCs w:val="28"/>
-        </w:rPr>
-        <w:t>O(n)</w:t>
-      </w:r>
-      <w:r>
-        <w:rPr>
-          <w:rFonts w:ascii="Times New Roman" w:eastAsia="SimSun" w:hAnsi="Times New Roman" w:cs="Times New Roman"/>
-          <w:sz w:val="28"/>
-          <w:szCs w:val="28"/>
-        </w:rPr>
-        <w:t xml:space="preserve"> – стек может содержать до n элементов в худшем случае.</w:t>
-      </w:r>
-    </w:p>
-    <w:p>
-      <w:pPr>
-        <w:spacing w:after="0" w:line="240" w:lineRule="auto"/>
-        <w:jc w:val="both"/>
-        <w:rPr>
-          <w:rFonts w:ascii="Times New Roman" w:eastAsia="Calibri" w:hAnsi="Times New Roman" w:cs="Times New Roman"/>
-          <w:b/>
-          <w:sz w:val="28"/>
-          <w:szCs w:val="28"/>
-        </w:rPr>
-      </w:pPr>
-      <w:r>
-        <w:rPr>
-          <w:rFonts w:ascii="Times New Roman" w:eastAsia="Calibri" w:hAnsi="Times New Roman" w:cs="Times New Roman"/>
-          <w:b/>
-          <w:sz w:val="28"/>
-          <w:szCs w:val="28"/>
-        </w:rPr>
-        <w:tab/>
-      </w:r>
-    </w:p>
-    <w:p>
-      <w:pPr>
-        <w:spacing w:after="0" w:line="240" w:lineRule="auto"/>
-        <w:jc w:val="both"/>
-        <w:rPr>
-          <w:rFonts w:ascii="Times New Roman" w:eastAsia="Calibri" w:hAnsi="Times New Roman" w:cs="Times New Roman"/>
-          <w:bCs/>
-          <w:sz w:val="28"/>
-          <w:szCs w:val="28"/>
-        </w:rPr>
-      </w:pPr>
-      <w:r>
-        <w:rPr>
-          <w:rFonts w:ascii="Times New Roman" w:eastAsia="Calibri" w:hAnsi="Times New Roman" w:cs="Times New Roman"/>
-          <w:b/>
-          <w:sz w:val="28"/>
-          <w:szCs w:val="28"/>
-        </w:rPr>
-        <w:tab/>
-      </w:r>
-      <w:r>
-        <w:rPr>
-          <w:rFonts w:ascii="Times New Roman" w:eastAsia="Calibri" w:hAnsi="Times New Roman" w:cs="Times New Roman"/>
-          <w:b/>
-          <w:sz w:val="28"/>
-          <w:szCs w:val="28"/>
-        </w:rPr>
-        <w:t xml:space="preserve">Сложность алгоритма (2 реализация): </w:t>
-      </w:r>
-      <w:r>
-        <w:rPr>
-          <w:rFonts w:ascii="Times New Roman" w:eastAsia="Calibri" w:hAnsi="Times New Roman" w:cs="Times New Roman"/>
-          <w:bCs/>
-          <w:sz w:val="28"/>
-          <w:szCs w:val="28"/>
-        </w:rPr>
-        <w:t xml:space="preserve">Алгоритм включает в себя подсчет всех ребер графа (т.е. необходимо просуммировать все элементы матрицы и поделить их на 2 – сложность </w:t>
       </w:r>
       <m:oMath>
         <m:r>
@@ -29026,6 +28926,123 @@
           </w:rPr>
           <m:t>.</m:t>
         </m:r>
+      </m:oMath>
+    </w:p>
+    <w:p>
+      <w:pPr>
+        <w:spacing w:after="0" w:line="240" w:lineRule="auto"/>
+        <w:jc w:val="both"/>
+        <w:rPr>
+          <w:rFonts w:ascii="Times New Roman" w:eastAsia="SimSun" w:hAnsi="Times New Roman" w:cs="Times New Roman"/>
+          <w:sz w:val="28"/>
+          <w:szCs w:val="28"/>
+        </w:rPr>
+      </w:pPr>
+      <w:r>
+        <w:rPr>
+          <w:rFonts w:ascii="Times New Roman" w:eastAsia="SimSun" w:hAnsi="Times New Roman" w:cs="Times New Roman"/>
+          <w:b/>
+          <w:sz w:val="28"/>
+          <w:szCs w:val="28"/>
+        </w:rPr>
+        <w:lastRenderedPageBreak/>
+        <w:tab/>
+      </w:r>
+      <w:r>
+        <w:rPr>
+          <w:rFonts w:ascii="Times New Roman" w:eastAsia="SimSun" w:hAnsi="Times New Roman" w:cs="Times New Roman"/>
+          <w:b/>
+          <w:sz w:val="28"/>
+          <w:szCs w:val="28"/>
+        </w:rPr>
+        <w:t>Дополнительная память (1 реализация):</w:t>
+      </w:r>
+      <w:r>
+        <w:rPr>
+          <w:rFonts w:ascii="Times New Roman" w:eastAsia="SimSun" w:hAnsi="Times New Roman" w:cs="Times New Roman"/>
+          <w:sz w:val="28"/>
+          <w:szCs w:val="28"/>
+        </w:rPr>
+        <w:t xml:space="preserve"> </w:t>
+      </w:r>
+      <w:r>
+        <w:rPr>
+          <w:rFonts w:ascii="Times New Roman" w:eastAsia="SimSun" w:hAnsi="Times New Roman" w:cs="Times New Roman"/>
+          <w:bCs/>
+          <w:sz w:val="28"/>
+          <w:szCs w:val="28"/>
+        </w:rPr>
+        <w:t>O(n)</w:t>
+      </w:r>
+      <w:r>
+        <w:rPr>
+          <w:rFonts w:ascii="Times New Roman" w:eastAsia="SimSun" w:hAnsi="Times New Roman" w:cs="Times New Roman"/>
+          <w:sz w:val="28"/>
+          <w:szCs w:val="28"/>
+        </w:rPr>
+        <w:t xml:space="preserve"> – стек может содержать до n элементов в худшем случае.</w:t>
+      </w:r>
+    </w:p>
+    <w:p>
+      <w:pPr>
+        <w:spacing w:after="0" w:line="240" w:lineRule="auto"/>
+        <w:jc w:val="both"/>
+        <w:rPr>
+          <w:rFonts w:ascii="Times New Roman" w:eastAsia="Calibri" w:hAnsi="Times New Roman" w:cs="Times New Roman"/>
+          <w:b/>
+          <w:sz w:val="28"/>
+          <w:szCs w:val="28"/>
+        </w:rPr>
+      </w:pPr>
+      <w:r>
+        <w:rPr>
+          <w:rFonts w:ascii="Times New Roman" w:eastAsia="Calibri" w:hAnsi="Times New Roman" w:cs="Times New Roman"/>
+          <w:b/>
+          <w:sz w:val="28"/>
+          <w:szCs w:val="28"/>
+        </w:rPr>
+        <w:tab/>
+      </w:r>
+    </w:p>
+    <w:p>
+      <w:pPr>
+        <w:spacing w:after="0" w:line="240" w:lineRule="auto"/>
+        <w:jc w:val="both"/>
+        <w:rPr>
+          <w:rFonts w:ascii="Times New Roman" w:eastAsia="Calibri" w:hAnsi="Times New Roman" w:cs="Times New Roman"/>
+          <w:bCs/>
+          <w:sz w:val="28"/>
+          <w:szCs w:val="28"/>
+        </w:rPr>
+      </w:pPr>
+      <w:r>
+        <w:rPr>
+          <w:rFonts w:ascii="Times New Roman" w:eastAsia="Calibri" w:hAnsi="Times New Roman" w:cs="Times New Roman"/>
+          <w:b/>
+          <w:sz w:val="28"/>
+          <w:szCs w:val="28"/>
+        </w:rPr>
+        <w:tab/>
+      </w:r>
+      <w:r>
+        <w:rPr>
+          <w:rFonts w:ascii="Times New Roman" w:eastAsia="Calibri" w:hAnsi="Times New Roman" w:cs="Times New Roman"/>
+          <w:b/>
+          <w:sz w:val="28"/>
+          <w:szCs w:val="28"/>
+        </w:rPr>
+        <w:t xml:space="preserve">Сложность алгоритма (2 реализация): </w:t>
+      </w:r>
+      <w:r>
+        <w:rPr>
+          <w:rFonts w:ascii="Times New Roman" w:eastAsia="Calibri" w:hAnsi="Times New Roman" w:cs="Times New Roman"/>
+          <w:bCs/>
+          <w:sz w:val="28"/>
+          <w:szCs w:val="28"/>
+        </w:rPr>
+        <w:t xml:space="preserve">Алгоритм включает в себя подсчет всех ребер графа (т.е. необходимо просуммировать все элементы матрицы и поделить их на 2 – сложность </w:t>
+      </w:r>
+      <m:oMath>
         <m:r>
           <m:rPr>
             <m:sty m:val="b"/>
@@ -29035,7 +29052,72 @@
             <w:sz w:val="28"/>
             <w:szCs w:val="28"/>
           </w:rPr>
-          <m:t xml:space="preserve"> </m:t>
+          <m:t>O</m:t>
+        </m:r>
+        <m:d>
+          <m:dPr>
+            <m:ctrlPr>
+              <w:rPr>
+                <w:rFonts w:ascii="Cambria Math" w:eastAsia="Calibri" w:hAnsi="Cambria Math" w:cs="Times New Roman"/>
+                <w:b/>
+                <w:bCs/>
+                <w:sz w:val="28"/>
+                <w:szCs w:val="28"/>
+              </w:rPr>
+            </m:ctrlPr>
+          </m:dPr>
+          <m:e>
+            <m:sSup>
+              <m:sSupPr>
+                <m:ctrlPr>
+                  <w:rPr>
+                    <w:rFonts w:ascii="Cambria Math" w:eastAsia="Calibri" w:hAnsi="Cambria Math" w:cs="Times New Roman"/>
+                    <w:b/>
+                    <w:bCs/>
+                    <w:sz w:val="28"/>
+                    <w:szCs w:val="28"/>
+                  </w:rPr>
+                </m:ctrlPr>
+              </m:sSupPr>
+              <m:e>
+                <m:r>
+                  <m:rPr>
+                    <m:sty m:val="b"/>
+                  </m:rPr>
+                  <w:rPr>
+                    <w:rFonts w:ascii="Cambria Math" w:eastAsia="Calibri" w:hAnsi="Cambria Math" w:cs="Times New Roman"/>
+                    <w:sz w:val="28"/>
+                    <w:szCs w:val="28"/>
+                  </w:rPr>
+                  <m:t>n</m:t>
+                </m:r>
+              </m:e>
+              <m:sup>
+                <m:r>
+                  <m:rPr>
+                    <m:sty m:val="b"/>
+                  </m:rPr>
+                  <w:rPr>
+                    <w:rFonts w:ascii="Cambria Math" w:eastAsia="Calibri" w:hAnsi="Cambria Math" w:cs="Times New Roman"/>
+                    <w:sz w:val="28"/>
+                    <w:szCs w:val="28"/>
+                  </w:rPr>
+                  <m:t>2</m:t>
+                </m:r>
+              </m:sup>
+            </m:sSup>
+          </m:e>
+        </m:d>
+        <m:r>
+          <m:rPr>
+            <m:sty m:val="b"/>
+          </m:rPr>
+          <w:rPr>
+            <w:rFonts w:ascii="Cambria Math" w:eastAsia="Calibri" w:hAnsi="Cambria Math" w:cs="Times New Roman"/>
+            <w:sz w:val="28"/>
+            <w:szCs w:val="28"/>
+          </w:rPr>
+          <m:t xml:space="preserve">. </m:t>
         </m:r>
       </m:oMath>
       <w:r>
@@ -29478,15 +29560,7 @@
                     <w:sz w:val="28"/>
                     <w:szCs w:val="28"/>
                   </w:rPr>
-                  <m:t>ранний выхо</m:t>
-                </m:r>
-                <m:r>
-                  <w:rPr>
-                    <w:rFonts w:ascii="Cambria Math" w:eastAsia="Calibri" w:hAnsi="Cambria Math" w:cs="Times New Roman"/>
-                    <w:sz w:val="28"/>
-                    <w:szCs w:val="28"/>
-                  </w:rPr>
-                  <m:t>д</m:t>
+                  <m:t>ранний выход</m:t>
                 </m:r>
               </m:oMath>
             </m:oMathPara>
@@ -31545,7 +31619,7 @@
 </file>
 
 <file path=customXml/itemProps1.xml><?xml version="1.0" encoding="utf-8"?>
-<ds:datastoreItem xmlns:ds="http://schemas.openxmlformats.org/officeDocument/2006/customXml" ds:itemID="{9C80531B-089E-46D9-98CA-EED827AEB586}">
+<ds:datastoreItem xmlns:ds="http://schemas.openxmlformats.org/officeDocument/2006/customXml" ds:itemID="{F322317E-A223-42C2-A437-EB9E3731584A}">
   <ds:schemaRefs>
     <ds:schemaRef ds:uri="http://schemas.openxmlformats.org/officeDocument/2006/bibliography"/>
   </ds:schemaRefs>

</xml_diff>